<commit_message>
Comming Hello2 changes in the Test Document
</commit_message>
<xml_diff>
--- a/TestDocument.docx
+++ b/TestDocument.docx
@@ -5,6 +5,11 @@
     <w:p>
       <w:r>
         <w:t>Hello</w:t>
+      </w:r>
+    </w:p>
+    <w:p>
+      <w:r>
+        <w:t>Hello 2</w:t>
       </w:r>
       <w:bookmarkStart w:id="0" w:name="_GoBack"/>
       <w:bookmarkEnd w:id="0"/>

</xml_diff>

<commit_message>
Git changes to Document with images and headings.
</commit_message>
<xml_diff>
--- a/TestDocument.docx
+++ b/TestDocument.docx
@@ -10,6 +10,134 @@
     <w:p>
       <w:r>
         <w:t>Hello 2</w:t>
+      </w:r>
+    </w:p>
+    <w:p>
+      <w:pPr>
+        <w:pStyle w:val="ListParagraph"/>
+        <w:numPr>
+          <w:ilvl w:val="0"/>
+          <w:numId w:val="1"/>
+        </w:numPr>
+      </w:pPr>
+      <w:r>
+        <w:t>Hello3</w:t>
+      </w:r>
+    </w:p>
+    <w:p>
+      <w:pPr>
+        <w:pStyle w:val="ListParagraph"/>
+        <w:numPr>
+          <w:ilvl w:val="0"/>
+          <w:numId w:val="2"/>
+        </w:numPr>
+      </w:pPr>
+      <w:r>
+        <w:t>Hello 4</w:t>
+      </w:r>
+    </w:p>
+    <w:p/>
+    <w:p>
+      <w:r>
+        <w:t>Using a tool "</w:t>
+      </w:r>
+      <w:proofErr w:type="spellStart"/>
+      <w:r>
+        <w:t>Pandoc</w:t>
+      </w:r>
+      <w:proofErr w:type="spellEnd"/>
+      <w:r>
+        <w:t>", we need to convert the .</w:t>
+      </w:r>
+      <w:proofErr w:type="spellStart"/>
+      <w:r>
+        <w:t>docx</w:t>
+      </w:r>
+      <w:proofErr w:type="spellEnd"/>
+      <w:r>
+        <w:t xml:space="preserve"> file to .md format (which is plain text format) to show the changes in the text format.</w:t>
+      </w:r>
+    </w:p>
+    <w:p>
+      <w:r>
+        <w:t xml:space="preserve">Once done, we can push the </w:t>
+      </w:r>
+      <w:proofErr w:type="spellStart"/>
+      <w:r>
+        <w:t>docx</w:t>
+      </w:r>
+      <w:proofErr w:type="spellEnd"/>
+      <w:r>
+        <w:t xml:space="preserve"> and .md files together to master</w:t>
+      </w:r>
+    </w:p>
+    <w:p>
+      <w:r>
+        <w:t>After merging, one click on the branch and can view the changes to the file by clicking on the .md file.</w:t>
+      </w:r>
+    </w:p>
+    <w:p>
+      <w:r>
+        <w:t>Once confirmed, we can download the .</w:t>
+      </w:r>
+      <w:proofErr w:type="spellStart"/>
+      <w:r>
+        <w:t>docx</w:t>
+      </w:r>
+      <w:proofErr w:type="spellEnd"/>
+      <w:r>
+        <w:t xml:space="preserve"> file.</w:t>
+      </w:r>
+    </w:p>
+    <w:p/>
+    <w:p>
+      <w:r>
+        <w:rPr>
+          <w:noProof/>
+        </w:rPr>
+        <w:drawing>
+          <wp:inline distT="0" distB="0" distL="0" distR="0" wp14:anchorId="65D8EF95" wp14:editId="5E00EAA3">
+            <wp:extent cx="5943600" cy="2277745"/>
+            <wp:effectExtent l="0" t="0" r="0" b="8255"/>
+            <wp:docPr id="1" name="Picture 1"/>
+            <wp:cNvGraphicFramePr>
+              <a:graphicFrameLocks xmlns:a="http://schemas.openxmlformats.org/drawingml/2006/main" noChangeAspect="1"/>
+            </wp:cNvGraphicFramePr>
+            <a:graphic xmlns:a="http://schemas.openxmlformats.org/drawingml/2006/main">
+              <a:graphicData uri="http://schemas.openxmlformats.org/drawingml/2006/picture">
+                <pic:pic xmlns:pic="http://schemas.openxmlformats.org/drawingml/2006/picture">
+                  <pic:nvPicPr>
+                    <pic:cNvPr id="1" name=""/>
+                    <pic:cNvPicPr/>
+                  </pic:nvPicPr>
+                  <pic:blipFill>
+                    <a:blip r:embed="rId5"/>
+                    <a:stretch>
+                      <a:fillRect/>
+                    </a:stretch>
+                  </pic:blipFill>
+                  <pic:spPr>
+                    <a:xfrm>
+                      <a:off x="0" y="0"/>
+                      <a:ext cx="5943600" cy="2277745"/>
+                    </a:xfrm>
+                    <a:prstGeom prst="rect">
+                      <a:avLst/>
+                    </a:prstGeom>
+                  </pic:spPr>
+                </pic:pic>
+              </a:graphicData>
+            </a:graphic>
+          </wp:inline>
+        </w:drawing>
+      </w:r>
+    </w:p>
+    <w:p>
+      <w:pPr>
+        <w:pStyle w:val="Heading1"/>
+      </w:pPr>
+      <w:r>
+        <w:t>Heading 1</w:t>
       </w:r>
       <w:bookmarkStart w:id="0" w:name="_GoBack"/>
       <w:bookmarkEnd w:id="0"/>
@@ -22,6 +150,216 @@
     </w:sectPr>
   </w:body>
 </w:document>
+</file>
+
+<file path=word/numbering.xml><?xml version="1.0" encoding="utf-8"?>
+<w:numbering xmlns:wpc="http://schemas.microsoft.com/office/word/2010/wordprocessingCanvas" xmlns:mc="http://schemas.openxmlformats.org/markup-compatibility/2006" xmlns:o="urn:schemas-microsoft-com:office:office" xmlns:r="http://schemas.openxmlformats.org/officeDocument/2006/relationships" xmlns:m="http://schemas.openxmlformats.org/officeDocument/2006/math" xmlns:v="urn:schemas-microsoft-com:vml" xmlns:wp14="http://schemas.microsoft.com/office/word/2010/wordprocessingDrawing" xmlns:wp="http://schemas.openxmlformats.org/drawingml/2006/wordprocessingDrawing" xmlns:w10="urn:schemas-microsoft-com:office:word" xmlns:w="http://schemas.openxmlformats.org/wordprocessingml/2006/main" xmlns:w14="http://schemas.microsoft.com/office/word/2010/wordml" xmlns:w15="http://schemas.microsoft.com/office/word/2012/wordml" xmlns:wpg="http://schemas.microsoft.com/office/word/2010/wordprocessingGroup" xmlns:wpi="http://schemas.microsoft.com/office/word/2010/wordprocessingInk" xmlns:wne="http://schemas.microsoft.com/office/word/2006/wordml" xmlns:wps="http://schemas.microsoft.com/office/word/2010/wordprocessingShape" mc:Ignorable="w14 w15 wp14">
+  <w:abstractNum w:abstractNumId="0">
+    <w:nsid w:val="39CC0A4C"/>
+    <w:multiLevelType w:val="hybridMultilevel"/>
+    <w:tmpl w:val="8DC2D178"/>
+    <w:lvl w:ilvl="0" w:tplc="04090001">
+      <w:start w:val="1"/>
+      <w:numFmt w:val="bullet"/>
+      <w:lvlText w:val=""/>
+      <w:lvlJc w:val="left"/>
+      <w:pPr>
+        <w:ind w:left="720" w:hanging="360"/>
+      </w:pPr>
+      <w:rPr>
+        <w:rFonts w:ascii="Symbol" w:hAnsi="Symbol" w:hint="default"/>
+      </w:rPr>
+    </w:lvl>
+    <w:lvl w:ilvl="1" w:tplc="04090003" w:tentative="1">
+      <w:start w:val="1"/>
+      <w:numFmt w:val="bullet"/>
+      <w:lvlText w:val="o"/>
+      <w:lvlJc w:val="left"/>
+      <w:pPr>
+        <w:ind w:left="1440" w:hanging="360"/>
+      </w:pPr>
+      <w:rPr>
+        <w:rFonts w:ascii="Courier New" w:hAnsi="Courier New" w:cs="Courier New" w:hint="default"/>
+      </w:rPr>
+    </w:lvl>
+    <w:lvl w:ilvl="2" w:tplc="04090005" w:tentative="1">
+      <w:start w:val="1"/>
+      <w:numFmt w:val="bullet"/>
+      <w:lvlText w:val=""/>
+      <w:lvlJc w:val="left"/>
+      <w:pPr>
+        <w:ind w:left="2160" w:hanging="360"/>
+      </w:pPr>
+      <w:rPr>
+        <w:rFonts w:ascii="Wingdings" w:hAnsi="Wingdings" w:hint="default"/>
+      </w:rPr>
+    </w:lvl>
+    <w:lvl w:ilvl="3" w:tplc="04090001" w:tentative="1">
+      <w:start w:val="1"/>
+      <w:numFmt w:val="bullet"/>
+      <w:lvlText w:val=""/>
+      <w:lvlJc w:val="left"/>
+      <w:pPr>
+        <w:ind w:left="2880" w:hanging="360"/>
+      </w:pPr>
+      <w:rPr>
+        <w:rFonts w:ascii="Symbol" w:hAnsi="Symbol" w:hint="default"/>
+      </w:rPr>
+    </w:lvl>
+    <w:lvl w:ilvl="4" w:tplc="04090003" w:tentative="1">
+      <w:start w:val="1"/>
+      <w:numFmt w:val="bullet"/>
+      <w:lvlText w:val="o"/>
+      <w:lvlJc w:val="left"/>
+      <w:pPr>
+        <w:ind w:left="3600" w:hanging="360"/>
+      </w:pPr>
+      <w:rPr>
+        <w:rFonts w:ascii="Courier New" w:hAnsi="Courier New" w:cs="Courier New" w:hint="default"/>
+      </w:rPr>
+    </w:lvl>
+    <w:lvl w:ilvl="5" w:tplc="04090005" w:tentative="1">
+      <w:start w:val="1"/>
+      <w:numFmt w:val="bullet"/>
+      <w:lvlText w:val=""/>
+      <w:lvlJc w:val="left"/>
+      <w:pPr>
+        <w:ind w:left="4320" w:hanging="360"/>
+      </w:pPr>
+      <w:rPr>
+        <w:rFonts w:ascii="Wingdings" w:hAnsi="Wingdings" w:hint="default"/>
+      </w:rPr>
+    </w:lvl>
+    <w:lvl w:ilvl="6" w:tplc="04090001" w:tentative="1">
+      <w:start w:val="1"/>
+      <w:numFmt w:val="bullet"/>
+      <w:lvlText w:val=""/>
+      <w:lvlJc w:val="left"/>
+      <w:pPr>
+        <w:ind w:left="5040" w:hanging="360"/>
+      </w:pPr>
+      <w:rPr>
+        <w:rFonts w:ascii="Symbol" w:hAnsi="Symbol" w:hint="default"/>
+      </w:rPr>
+    </w:lvl>
+    <w:lvl w:ilvl="7" w:tplc="04090003" w:tentative="1">
+      <w:start w:val="1"/>
+      <w:numFmt w:val="bullet"/>
+      <w:lvlText w:val="o"/>
+      <w:lvlJc w:val="left"/>
+      <w:pPr>
+        <w:ind w:left="5760" w:hanging="360"/>
+      </w:pPr>
+      <w:rPr>
+        <w:rFonts w:ascii="Courier New" w:hAnsi="Courier New" w:cs="Courier New" w:hint="default"/>
+      </w:rPr>
+    </w:lvl>
+    <w:lvl w:ilvl="8" w:tplc="04090005" w:tentative="1">
+      <w:start w:val="1"/>
+      <w:numFmt w:val="bullet"/>
+      <w:lvlText w:val=""/>
+      <w:lvlJc w:val="left"/>
+      <w:pPr>
+        <w:ind w:left="6480" w:hanging="360"/>
+      </w:pPr>
+      <w:rPr>
+        <w:rFonts w:ascii="Wingdings" w:hAnsi="Wingdings" w:hint="default"/>
+      </w:rPr>
+    </w:lvl>
+  </w:abstractNum>
+  <w:abstractNum w:abstractNumId="1">
+    <w:nsid w:val="66906F08"/>
+    <w:multiLevelType w:val="hybridMultilevel"/>
+    <w:tmpl w:val="9362B628"/>
+    <w:lvl w:ilvl="0" w:tplc="0409000F">
+      <w:start w:val="1"/>
+      <w:numFmt w:val="decimal"/>
+      <w:lvlText w:val="%1."/>
+      <w:lvlJc w:val="left"/>
+      <w:pPr>
+        <w:ind w:left="720" w:hanging="360"/>
+      </w:pPr>
+    </w:lvl>
+    <w:lvl w:ilvl="1" w:tplc="04090019" w:tentative="1">
+      <w:start w:val="1"/>
+      <w:numFmt w:val="lowerLetter"/>
+      <w:lvlText w:val="%2."/>
+      <w:lvlJc w:val="left"/>
+      <w:pPr>
+        <w:ind w:left="1440" w:hanging="360"/>
+      </w:pPr>
+    </w:lvl>
+    <w:lvl w:ilvl="2" w:tplc="0409001B" w:tentative="1">
+      <w:start w:val="1"/>
+      <w:numFmt w:val="lowerRoman"/>
+      <w:lvlText w:val="%3."/>
+      <w:lvlJc w:val="right"/>
+      <w:pPr>
+        <w:ind w:left="2160" w:hanging="180"/>
+      </w:pPr>
+    </w:lvl>
+    <w:lvl w:ilvl="3" w:tplc="0409000F" w:tentative="1">
+      <w:start w:val="1"/>
+      <w:numFmt w:val="decimal"/>
+      <w:lvlText w:val="%4."/>
+      <w:lvlJc w:val="left"/>
+      <w:pPr>
+        <w:ind w:left="2880" w:hanging="360"/>
+      </w:pPr>
+    </w:lvl>
+    <w:lvl w:ilvl="4" w:tplc="04090019" w:tentative="1">
+      <w:start w:val="1"/>
+      <w:numFmt w:val="lowerLetter"/>
+      <w:lvlText w:val="%5."/>
+      <w:lvlJc w:val="left"/>
+      <w:pPr>
+        <w:ind w:left="3600" w:hanging="360"/>
+      </w:pPr>
+    </w:lvl>
+    <w:lvl w:ilvl="5" w:tplc="0409001B" w:tentative="1">
+      <w:start w:val="1"/>
+      <w:numFmt w:val="lowerRoman"/>
+      <w:lvlText w:val="%6."/>
+      <w:lvlJc w:val="right"/>
+      <w:pPr>
+        <w:ind w:left="4320" w:hanging="180"/>
+      </w:pPr>
+    </w:lvl>
+    <w:lvl w:ilvl="6" w:tplc="0409000F" w:tentative="1">
+      <w:start w:val="1"/>
+      <w:numFmt w:val="decimal"/>
+      <w:lvlText w:val="%7."/>
+      <w:lvlJc w:val="left"/>
+      <w:pPr>
+        <w:ind w:left="5040" w:hanging="360"/>
+      </w:pPr>
+    </w:lvl>
+    <w:lvl w:ilvl="7" w:tplc="04090019" w:tentative="1">
+      <w:start w:val="1"/>
+      <w:numFmt w:val="lowerLetter"/>
+      <w:lvlText w:val="%8."/>
+      <w:lvlJc w:val="left"/>
+      <w:pPr>
+        <w:ind w:left="5760" w:hanging="360"/>
+      </w:pPr>
+    </w:lvl>
+    <w:lvl w:ilvl="8" w:tplc="0409001B" w:tentative="1">
+      <w:start w:val="1"/>
+      <w:numFmt w:val="lowerRoman"/>
+      <w:lvlText w:val="%9."/>
+      <w:lvlJc w:val="right"/>
+      <w:pPr>
+        <w:ind w:left="6480" w:hanging="180"/>
+      </w:pPr>
+    </w:lvl>
+  </w:abstractNum>
+  <w:num w:numId="1">
+    <w:abstractNumId w:val="0"/>
+  </w:num>
+  <w:num w:numId="2">
+    <w:abstractNumId w:val="1"/>
+  </w:num>
+</w:numbering>
 </file>
 
 <file path=word/styles.xml><?xml version="1.0" encoding="utf-8"?>
@@ -418,6 +756,27 @@
     <w:name w:val="Normal"/>
     <w:qFormat/>
   </w:style>
+  <w:style w:type="paragraph" w:styleId="Heading1">
+    <w:name w:val="heading 1"/>
+    <w:basedOn w:val="Normal"/>
+    <w:next w:val="Normal"/>
+    <w:link w:val="Heading1Char"/>
+    <w:uiPriority w:val="9"/>
+    <w:qFormat/>
+    <w:rsid w:val="008736E9"/>
+    <w:pPr>
+      <w:keepNext/>
+      <w:keepLines/>
+      <w:spacing w:before="240" w:after="0"/>
+      <w:outlineLvl w:val="0"/>
+    </w:pPr>
+    <w:rPr>
+      <w:rFonts w:asciiTheme="majorHAnsi" w:eastAsiaTheme="majorEastAsia" w:hAnsiTheme="majorHAnsi" w:cstheme="majorBidi"/>
+      <w:color w:val="2E74B5" w:themeColor="accent1" w:themeShade="BF"/>
+      <w:sz w:val="32"/>
+      <w:szCs w:val="32"/>
+    </w:rPr>
+  </w:style>
   <w:style w:type="character" w:default="1" w:styleId="DefaultParagraphFont">
     <w:name w:val="Default Paragraph Font"/>
     <w:uiPriority w:val="1"/>
@@ -444,6 +803,30 @@
     <w:uiPriority w:val="99"/>
     <w:semiHidden/>
     <w:unhideWhenUsed/>
+  </w:style>
+  <w:style w:type="paragraph" w:styleId="ListParagraph">
+    <w:name w:val="List Paragraph"/>
+    <w:basedOn w:val="Normal"/>
+    <w:uiPriority w:val="34"/>
+    <w:qFormat/>
+    <w:rsid w:val="008736E9"/>
+    <w:pPr>
+      <w:ind w:left="720"/>
+      <w:contextualSpacing/>
+    </w:pPr>
+  </w:style>
+  <w:style w:type="character" w:customStyle="1" w:styleId="Heading1Char">
+    <w:name w:val="Heading 1 Char"/>
+    <w:basedOn w:val="DefaultParagraphFont"/>
+    <w:link w:val="Heading1"/>
+    <w:uiPriority w:val="9"/>
+    <w:rsid w:val="008736E9"/>
+    <w:rPr>
+      <w:rFonts w:asciiTheme="majorHAnsi" w:eastAsiaTheme="majorEastAsia" w:hAnsiTheme="majorHAnsi" w:cstheme="majorBidi"/>
+      <w:color w:val="2E74B5" w:themeColor="accent1" w:themeShade="BF"/>
+      <w:sz w:val="32"/>
+      <w:szCs w:val="32"/>
+    </w:rPr>
   </w:style>
 </w:styles>
 </file>

</xml_diff>